<commit_message>
Fazit ist missing, else done
</commit_message>
<xml_diff>
--- a/Sallen-Key_Bandpass.docx
+++ b/Sallen-Key_Bandpass.docx
@@ -11337,6 +11337,7 @@
       <w:tblPr>
         <w:tblStyle w:val="Tabellenraster"/>
         <w:tblW w:w="0" w:type="auto"/>
+        <w:tblInd w:w="-284" w:type="dxa"/>
         <w:tblBorders>
           <w:top w:val="none" w:sz="0" w:space="0" w:color="auto"/>
           <w:left w:val="none" w:sz="0" w:space="0" w:color="auto"/>
@@ -11872,6 +11873,7 @@
       <w:tblPr>
         <w:tblStyle w:val="Tabellenraster"/>
         <w:tblW w:w="9912" w:type="dxa"/>
+        <w:tblInd w:w="-284" w:type="dxa"/>
         <w:tblBorders>
           <w:top w:val="none" w:sz="0" w:space="0" w:color="auto"/>
           <w:left w:val="none" w:sz="0" w:space="0" w:color="auto"/>
@@ -13738,7 +13740,7 @@
                 <w:noProof/>
               </w:rPr>
               <w:drawing>
-                <wp:inline distT="0" distB="0" distL="0" distR="0" wp14:anchorId="3CB66165" wp14:editId="6111E20D">
+                <wp:inline distT="0" distB="0" distL="0" distR="0" wp14:anchorId="3CB66165" wp14:editId="3FB34DA6">
                   <wp:extent cx="5448300" cy="1816100"/>
                   <wp:effectExtent l="0" t="0" r="0" b="0"/>
                   <wp:docPr id="1746729961" name="Grafik 5" descr="Ein Bild, das Reihe, Diagramm, Screenshot, Steigung enthält.&#10;&#10;Automatisch generierte Beschreibung"/>

</xml_diff>